<commit_message>
Headers edition + class diagram correction
</commit_message>
<xml_diff>
--- a/doc/ProjetCompteBancaire.docx
+++ b/doc/ProjetCompteBancaire.docx
@@ -108,6 +108,7 @@
                       </w:rPr>
                       <w:t xml:space="preserve">- </w:t>
                     </w:r>
+                    <w:proofErr w:type="spellStart"/>
                     <w:r>
                       <w:rPr>
                         <w:sz w:val="16"/>
@@ -136,6 +137,7 @@
                       </w:rPr>
                       <w:t>nom</w:t>
                     </w:r>
+                    <w:proofErr w:type="spellEnd"/>
                     <w:r>
                       <w:rPr>
                         <w:sz w:val="16"/>
@@ -178,7 +180,23 @@
                         <w:sz w:val="16"/>
                         <w:szCs w:val="16"/>
                       </w:rPr>
-                      <w:t> : Sexe (enum)</w:t>
+                      <w:t> : Sexe (</w:t>
+                    </w:r>
+                    <w:proofErr w:type="spellStart"/>
+                    <w:r>
+                      <w:rPr>
+                        <w:sz w:val="16"/>
+                        <w:szCs w:val="16"/>
+                      </w:rPr>
+                      <w:t>enum</w:t>
+                    </w:r>
+                    <w:proofErr w:type="spellEnd"/>
+                    <w:r>
+                      <w:rPr>
+                        <w:sz w:val="16"/>
+                        <w:szCs w:val="16"/>
+                      </w:rPr>
+                      <w:t>)</w:t>
                     </w:r>
                   </w:p>
                   <w:p>
@@ -196,6 +214,7 @@
                       </w:rPr>
                       <w:t xml:space="preserve">- </w:t>
                     </w:r>
+                    <w:proofErr w:type="spellStart"/>
                     <w:r>
                       <w:rPr>
                         <w:sz w:val="16"/>
@@ -224,6 +243,7 @@
                       </w:rPr>
                       <w:t>phone</w:t>
                     </w:r>
+                    <w:proofErr w:type="spellEnd"/>
                     <w:r>
                       <w:rPr>
                         <w:sz w:val="16"/>
@@ -290,40 +310,71 @@
                         <w:sz w:val="16"/>
                         <w:szCs w:val="16"/>
                       </w:rPr>
-                      <w:t>+ getteurs</w:t>
-                    </w:r>
-                  </w:p>
-                  <w:p>
-                    <w:pPr>
-                      <w:pStyle w:val="Sansinterligne"/>
-                      <w:rPr>
-                        <w:sz w:val="16"/>
-                        <w:szCs w:val="16"/>
-                      </w:rPr>
-                    </w:pPr>
-                    <w:r>
-                      <w:rPr>
-                        <w:sz w:val="16"/>
-                        <w:szCs w:val="16"/>
-                      </w:rPr>
-                      <w:t>+ setteurs</w:t>
-                    </w:r>
-                  </w:p>
-                  <w:p>
-                    <w:pPr>
-                      <w:pStyle w:val="Sansinterligne"/>
-                      <w:rPr>
-                        <w:sz w:val="16"/>
-                        <w:szCs w:val="16"/>
-                      </w:rPr>
-                    </w:pPr>
-                    <w:r>
-                      <w:rPr>
-                        <w:sz w:val="16"/>
-                        <w:szCs w:val="16"/>
-                      </w:rPr>
-                      <w:t>+ afficher()</w:t>
-                    </w:r>
+                      <w:t xml:space="preserve">+ </w:t>
+                    </w:r>
+                    <w:proofErr w:type="spellStart"/>
+                    <w:proofErr w:type="gramStart"/>
+                    <w:r>
+                      <w:rPr>
+                        <w:sz w:val="16"/>
+                        <w:szCs w:val="16"/>
+                      </w:rPr>
+                      <w:t>getteurs</w:t>
+                    </w:r>
+                    <w:proofErr w:type="spellEnd"/>
+                    <w:proofErr w:type="gramEnd"/>
+                  </w:p>
+                  <w:p>
+                    <w:pPr>
+                      <w:pStyle w:val="Sansinterligne"/>
+                      <w:rPr>
+                        <w:sz w:val="16"/>
+                        <w:szCs w:val="16"/>
+                      </w:rPr>
+                    </w:pPr>
+                    <w:r>
+                      <w:rPr>
+                        <w:sz w:val="16"/>
+                        <w:szCs w:val="16"/>
+                      </w:rPr>
+                      <w:t xml:space="preserve">+ </w:t>
+                    </w:r>
+                    <w:proofErr w:type="spellStart"/>
+                    <w:proofErr w:type="gramStart"/>
+                    <w:r>
+                      <w:rPr>
+                        <w:sz w:val="16"/>
+                        <w:szCs w:val="16"/>
+                      </w:rPr>
+                      <w:t>setteurs</w:t>
+                    </w:r>
+                    <w:proofErr w:type="spellEnd"/>
+                    <w:proofErr w:type="gramEnd"/>
+                  </w:p>
+                  <w:p>
+                    <w:pPr>
+                      <w:pStyle w:val="Sansinterligne"/>
+                      <w:rPr>
+                        <w:sz w:val="16"/>
+                        <w:szCs w:val="16"/>
+                      </w:rPr>
+                    </w:pPr>
+                    <w:r>
+                      <w:rPr>
+                        <w:sz w:val="16"/>
+                        <w:szCs w:val="16"/>
+                      </w:rPr>
+                      <w:t xml:space="preserve">+ </w:t>
+                    </w:r>
+                    <w:proofErr w:type="gramStart"/>
+                    <w:r>
+                      <w:rPr>
+                        <w:sz w:val="16"/>
+                        <w:szCs w:val="16"/>
+                      </w:rPr>
+                      <w:t>afficher()</w:t>
+                    </w:r>
+                    <w:proofErr w:type="gramEnd"/>
                   </w:p>
                 </w:txbxContent>
               </v:textbox>
@@ -339,6 +390,7 @@
                         <w:szCs w:val="16"/>
                       </w:rPr>
                     </w:pPr>
+                    <w:proofErr w:type="spellStart"/>
                     <w:r>
                       <w:rPr>
                         <w:sz w:val="16"/>
@@ -346,6 +398,7 @@
                       </w:rPr>
                       <w:t>AdressePostale</w:t>
                     </w:r>
+                    <w:proofErr w:type="spellEnd"/>
                   </w:p>
                 </w:txbxContent>
               </v:textbox>
@@ -380,7 +433,14 @@
                         <w:sz w:val="16"/>
                         <w:szCs w:val="16"/>
                       </w:rPr>
-                      <w:t>ibellé</w:t>
+                      <w:t>ibell</w:t>
+                    </w:r>
+                    <w:r>
+                      <w:rPr>
+                        <w:sz w:val="16"/>
+                        <w:szCs w:val="16"/>
+                      </w:rPr>
+                      <w:t>e</w:t>
                     </w:r>
                     <w:r>
                       <w:rPr>
@@ -403,37 +463,77 @@
                         <w:sz w:val="16"/>
                         <w:szCs w:val="16"/>
                       </w:rPr>
-                      <w:t>- c</w:t>
-                    </w:r>
-                    <w:r>
-                      <w:rPr>
-                        <w:sz w:val="16"/>
-                        <w:szCs w:val="16"/>
-                      </w:rPr>
-                      <w:t>omplément</w:t>
-                    </w:r>
-                    <w:r>
-                      <w:rPr>
-                        <w:sz w:val="16"/>
-                        <w:szCs w:val="16"/>
-                      </w:rPr>
-                      <w:t> :string</w:t>
-                    </w:r>
-                  </w:p>
-                  <w:p>
-                    <w:pPr>
-                      <w:pStyle w:val="Sansinterligne"/>
-                      <w:rPr>
-                        <w:sz w:val="16"/>
-                        <w:szCs w:val="16"/>
-                      </w:rPr>
-                    </w:pPr>
-                    <w:r>
-                      <w:rPr>
-                        <w:sz w:val="16"/>
-                        <w:szCs w:val="16"/>
-                      </w:rPr>
-                      <w:t>- c</w:t>
+                      <w:t xml:space="preserve">- </w:t>
+                    </w:r>
+                    <w:proofErr w:type="spellStart"/>
+                    <w:r>
+                      <w:rPr>
+                        <w:sz w:val="16"/>
+                        <w:szCs w:val="16"/>
+                      </w:rPr>
+                      <w:t>c</w:t>
+                    </w:r>
+                    <w:r>
+                      <w:rPr>
+                        <w:sz w:val="16"/>
+                        <w:szCs w:val="16"/>
+                      </w:rPr>
+                      <w:t>ompl</w:t>
+                    </w:r>
+                    <w:r>
+                      <w:rPr>
+                        <w:sz w:val="16"/>
+                        <w:szCs w:val="16"/>
+                      </w:rPr>
+                      <w:t>e</w:t>
+                    </w:r>
+                    <w:r>
+                      <w:rPr>
+                        <w:sz w:val="16"/>
+                        <w:szCs w:val="16"/>
+                      </w:rPr>
+                      <w:t>ment</w:t>
+                    </w:r>
+                    <w:proofErr w:type="spellEnd"/>
+                    <w:r>
+                      <w:rPr>
+                        <w:sz w:val="16"/>
+                        <w:szCs w:val="16"/>
+                      </w:rPr>
+                      <w:t> </w:t>
+                    </w:r>
+                    <w:proofErr w:type="gramStart"/>
+                    <w:r>
+                      <w:rPr>
+                        <w:sz w:val="16"/>
+                        <w:szCs w:val="16"/>
+                      </w:rPr>
+                      <w:t>:string</w:t>
+                    </w:r>
+                    <w:proofErr w:type="gramEnd"/>
+                  </w:p>
+                  <w:p>
+                    <w:pPr>
+                      <w:pStyle w:val="Sansinterligne"/>
+                      <w:rPr>
+                        <w:sz w:val="16"/>
+                        <w:szCs w:val="16"/>
+                      </w:rPr>
+                    </w:pPr>
+                    <w:r>
+                      <w:rPr>
+                        <w:sz w:val="16"/>
+                        <w:szCs w:val="16"/>
+                      </w:rPr>
+                      <w:t xml:space="preserve">- </w:t>
+                    </w:r>
+                    <w:proofErr w:type="spellStart"/>
+                    <w:r>
+                      <w:rPr>
+                        <w:sz w:val="16"/>
+                        <w:szCs w:val="16"/>
+                      </w:rPr>
+                      <w:t>c</w:t>
                     </w:r>
                     <w:r>
                       <w:rPr>
@@ -442,13 +542,23 @@
                       </w:rPr>
                       <w:t>odePostal</w:t>
                     </w:r>
-                    <w:r>
-                      <w:rPr>
-                        <w:sz w:val="16"/>
-                        <w:szCs w:val="16"/>
-                      </w:rPr>
-                      <w:t> : int</w:t>
-                    </w:r>
+                    <w:proofErr w:type="spellEnd"/>
+                    <w:r>
+                      <w:rPr>
+                        <w:sz w:val="16"/>
+                        <w:szCs w:val="16"/>
+                      </w:rPr>
+                      <w:t xml:space="preserve"> : </w:t>
+                    </w:r>
+                    <w:proofErr w:type="spellStart"/>
+                    <w:r>
+                      <w:rPr>
+                        <w:sz w:val="16"/>
+                        <w:szCs w:val="16"/>
+                      </w:rPr>
+                      <w:t>int</w:t>
+                    </w:r>
+                    <w:proofErr w:type="spellEnd"/>
                   </w:p>
                   <w:p>
                     <w:pPr>
@@ -508,56 +618,96 @@
                         <w:sz w:val="16"/>
                         <w:szCs w:val="16"/>
                       </w:rPr>
-                      <w:t>+ AdressePostale</w:t>
-                    </w:r>
-                  </w:p>
-                  <w:p>
-                    <w:pPr>
-                      <w:pStyle w:val="Sansinterligne"/>
-                      <w:rPr>
-                        <w:sz w:val="16"/>
-                        <w:szCs w:val="16"/>
-                      </w:rPr>
-                    </w:pPr>
-                    <w:r>
-                      <w:rPr>
-                        <w:sz w:val="16"/>
-                        <w:szCs w:val="16"/>
-                      </w:rPr>
-                      <w:t>+ ~AdressePostale</w:t>
-                    </w:r>
-                  </w:p>
-                  <w:p>
-                    <w:pPr>
-                      <w:pStyle w:val="Sansinterligne"/>
-                      <w:rPr>
-                        <w:sz w:val="16"/>
-                        <w:szCs w:val="16"/>
-                      </w:rPr>
-                    </w:pPr>
-                    <w:r>
-                      <w:rPr>
-                        <w:sz w:val="16"/>
-                        <w:szCs w:val="16"/>
-                      </w:rPr>
-                      <w:t>+ getteurs</w:t>
-                    </w:r>
-                  </w:p>
-                  <w:p>
-                    <w:pPr>
-                      <w:pStyle w:val="Sansinterligne"/>
-                      <w:rPr>
-                        <w:sz w:val="16"/>
-                        <w:szCs w:val="16"/>
-                      </w:rPr>
-                    </w:pPr>
-                    <w:r>
-                      <w:rPr>
-                        <w:sz w:val="16"/>
-                        <w:szCs w:val="16"/>
-                      </w:rPr>
-                      <w:t>+ setteurs</w:t>
-                    </w:r>
+                      <w:t xml:space="preserve">+ </w:t>
+                    </w:r>
+                    <w:proofErr w:type="spellStart"/>
+                    <w:r>
+                      <w:rPr>
+                        <w:sz w:val="16"/>
+                        <w:szCs w:val="16"/>
+                      </w:rPr>
+                      <w:t>AdressePostale</w:t>
+                    </w:r>
+                    <w:proofErr w:type="spellEnd"/>
+                  </w:p>
+                  <w:p>
+                    <w:pPr>
+                      <w:pStyle w:val="Sansinterligne"/>
+                      <w:rPr>
+                        <w:sz w:val="16"/>
+                        <w:szCs w:val="16"/>
+                      </w:rPr>
+                    </w:pPr>
+                    <w:r>
+                      <w:rPr>
+                        <w:sz w:val="16"/>
+                        <w:szCs w:val="16"/>
+                      </w:rPr>
+                      <w:t>+ ~</w:t>
+                    </w:r>
+                    <w:proofErr w:type="spellStart"/>
+                    <w:r>
+                      <w:rPr>
+                        <w:sz w:val="16"/>
+                        <w:szCs w:val="16"/>
+                      </w:rPr>
+                      <w:t>AdressePostale</w:t>
+                    </w:r>
+                    <w:proofErr w:type="spellEnd"/>
+                  </w:p>
+                  <w:p>
+                    <w:pPr>
+                      <w:pStyle w:val="Sansinterligne"/>
+                      <w:rPr>
+                        <w:sz w:val="16"/>
+                        <w:szCs w:val="16"/>
+                      </w:rPr>
+                    </w:pPr>
+                    <w:r>
+                      <w:rPr>
+                        <w:sz w:val="16"/>
+                        <w:szCs w:val="16"/>
+                      </w:rPr>
+                      <w:t xml:space="preserve">+ </w:t>
+                    </w:r>
+                    <w:proofErr w:type="spellStart"/>
+                    <w:proofErr w:type="gramStart"/>
+                    <w:r>
+                      <w:rPr>
+                        <w:sz w:val="16"/>
+                        <w:szCs w:val="16"/>
+                      </w:rPr>
+                      <w:t>getteurs</w:t>
+                    </w:r>
+                    <w:proofErr w:type="spellEnd"/>
+                    <w:proofErr w:type="gramEnd"/>
+                  </w:p>
+                  <w:p>
+                    <w:pPr>
+                      <w:pStyle w:val="Sansinterligne"/>
+                      <w:rPr>
+                        <w:sz w:val="16"/>
+                        <w:szCs w:val="16"/>
+                      </w:rPr>
+                    </w:pPr>
+                    <w:r>
+                      <w:rPr>
+                        <w:sz w:val="16"/>
+                        <w:szCs w:val="16"/>
+                      </w:rPr>
+                      <w:t xml:space="preserve">+ </w:t>
+                    </w:r>
+                    <w:proofErr w:type="spellStart"/>
+                    <w:proofErr w:type="gramStart"/>
+                    <w:r>
+                      <w:rPr>
+                        <w:sz w:val="16"/>
+                        <w:szCs w:val="16"/>
+                      </w:rPr>
+                      <w:t>setteurs</w:t>
+                    </w:r>
+                    <w:proofErr w:type="spellEnd"/>
+                    <w:proofErr w:type="gramEnd"/>
                   </w:p>
                   <w:p>
                     <w:pPr>
@@ -609,7 +759,15 @@
                         <w:sz w:val="16"/>
                         <w:szCs w:val="16"/>
                       </w:rPr>
-                      <w:t>- s</w:t>
+                      <w:t xml:space="preserve">- </w:t>
+                    </w:r>
+                    <w:proofErr w:type="spellStart"/>
+                    <w:r>
+                      <w:rPr>
+                        <w:sz w:val="16"/>
+                        <w:szCs w:val="16"/>
+                      </w:rPr>
+                      <w:t>s</w:t>
                     </w:r>
                     <w:r>
                       <w:rPr>
@@ -632,6 +790,7 @@
                       </w:rPr>
                       <w:t>amiliale</w:t>
                     </w:r>
+                    <w:proofErr w:type="spellEnd"/>
                     <w:r>
                       <w:rPr>
                         <w:sz w:val="16"/>
@@ -639,6 +798,7 @@
                       </w:rPr>
                       <w:t xml:space="preserve"> : </w:t>
                     </w:r>
+                    <w:proofErr w:type="spellStart"/>
                     <w:r>
                       <w:rPr>
                         <w:sz w:val="16"/>
@@ -651,7 +811,38 @@
                         <w:sz w:val="16"/>
                         <w:szCs w:val="16"/>
                       </w:rPr>
-                      <w:t>ituationFamial (enum)</w:t>
+                      <w:t>ituationFamial</w:t>
+                    </w:r>
+                    <w:r>
+                      <w:rPr>
+                        <w:sz w:val="16"/>
+                        <w:szCs w:val="16"/>
+                      </w:rPr>
+                      <w:t>e</w:t>
+                    </w:r>
+                    <w:proofErr w:type="spellEnd"/>
+                    <w:r>
+                      <w:rPr>
+                        <w:sz w:val="16"/>
+                        <w:szCs w:val="16"/>
+                      </w:rPr>
+                      <w:t xml:space="preserve"> (</w:t>
+                    </w:r>
+                    <w:proofErr w:type="spellStart"/>
+                    <w:r>
+                      <w:rPr>
+                        <w:sz w:val="16"/>
+                        <w:szCs w:val="16"/>
+                      </w:rPr>
+                      <w:t>enum</w:t>
+                    </w:r>
+                    <w:proofErr w:type="spellEnd"/>
+                    <w:r>
+                      <w:rPr>
+                        <w:sz w:val="16"/>
+                        <w:szCs w:val="16"/>
+                      </w:rPr>
+                      <w:t>)</w:t>
                     </w:r>
                   </w:p>
                   <w:p>
@@ -669,12 +860,30 @@
                       </w:rPr>
                       <w:t xml:space="preserve">- </w:t>
                     </w:r>
-                    <w:r>
-                      <w:rPr>
-                        <w:sz w:val="16"/>
-                        <w:szCs w:val="16"/>
-                      </w:rPr>
-                      <w:t>dateNaissance  : entier</w:t>
+                    <w:proofErr w:type="spellStart"/>
+                    <w:proofErr w:type="gramStart"/>
+                    <w:r>
+                      <w:rPr>
+                        <w:sz w:val="16"/>
+                        <w:szCs w:val="16"/>
+                      </w:rPr>
+                      <w:t>dateNaissance</w:t>
+                    </w:r>
+                    <w:proofErr w:type="spellEnd"/>
+                    <w:r>
+                      <w:rPr>
+                        <w:sz w:val="16"/>
+                        <w:szCs w:val="16"/>
+                      </w:rPr>
+                      <w:t xml:space="preserve">  :</w:t>
+                    </w:r>
+                    <w:proofErr w:type="gramEnd"/>
+                    <w:r>
+                      <w:rPr>
+                        <w:sz w:val="16"/>
+                        <w:szCs w:val="16"/>
+                      </w:rPr>
+                      <w:t xml:space="preserve"> entier</w:t>
                     </w:r>
                   </w:p>
                   <w:p>
@@ -721,24 +930,46 @@
                         <w:sz w:val="16"/>
                         <w:szCs w:val="16"/>
                       </w:rPr>
-                      <w:t>+ getteurs</w:t>
-                    </w:r>
-                  </w:p>
-                  <w:p>
-                    <w:pPr>
-                      <w:pStyle w:val="Sansinterligne"/>
-                      <w:rPr>
-                        <w:sz w:val="16"/>
-                        <w:szCs w:val="16"/>
-                      </w:rPr>
-                    </w:pPr>
-                    <w:r>
-                      <w:rPr>
-                        <w:sz w:val="16"/>
-                        <w:szCs w:val="16"/>
-                      </w:rPr>
-                      <w:t>+ setteurs</w:t>
-                    </w:r>
+                      <w:t xml:space="preserve">+ </w:t>
+                    </w:r>
+                    <w:proofErr w:type="spellStart"/>
+                    <w:proofErr w:type="gramStart"/>
+                    <w:r>
+                      <w:rPr>
+                        <w:sz w:val="16"/>
+                        <w:szCs w:val="16"/>
+                      </w:rPr>
+                      <w:t>getteurs</w:t>
+                    </w:r>
+                    <w:proofErr w:type="spellEnd"/>
+                    <w:proofErr w:type="gramEnd"/>
+                  </w:p>
+                  <w:p>
+                    <w:pPr>
+                      <w:pStyle w:val="Sansinterligne"/>
+                      <w:rPr>
+                        <w:sz w:val="16"/>
+                        <w:szCs w:val="16"/>
+                      </w:rPr>
+                    </w:pPr>
+                    <w:r>
+                      <w:rPr>
+                        <w:sz w:val="16"/>
+                        <w:szCs w:val="16"/>
+                      </w:rPr>
+                      <w:t xml:space="preserve">+ </w:t>
+                    </w:r>
+                    <w:proofErr w:type="spellStart"/>
+                    <w:proofErr w:type="gramStart"/>
+                    <w:r>
+                      <w:rPr>
+                        <w:sz w:val="16"/>
+                        <w:szCs w:val="16"/>
+                      </w:rPr>
+                      <w:t>setteurs</w:t>
+                    </w:r>
+                    <w:proofErr w:type="spellEnd"/>
+                    <w:proofErr w:type="gramEnd"/>
                   </w:p>
                   <w:p>
                     <w:pPr>
@@ -790,8 +1021,24 @@
                         <w:sz w:val="16"/>
                         <w:szCs w:val="16"/>
                       </w:rPr>
-                      <w:t>- Siret</w:t>
-                    </w:r>
+                      <w:t xml:space="preserve">- </w:t>
+                    </w:r>
+                    <w:proofErr w:type="spellStart"/>
+                    <w:r>
+                      <w:rPr>
+                        <w:sz w:val="16"/>
+                        <w:szCs w:val="16"/>
+                      </w:rPr>
+                      <w:t>s</w:t>
+                    </w:r>
+                    <w:r>
+                      <w:rPr>
+                        <w:sz w:val="16"/>
+                        <w:szCs w:val="16"/>
+                      </w:rPr>
+                      <w:t>iret</w:t>
+                    </w:r>
+                    <w:proofErr w:type="spellEnd"/>
                     <w:r>
                       <w:rPr>
                         <w:sz w:val="16"/>
@@ -829,6 +1076,7 @@
                       </w:rPr>
                       <w:t xml:space="preserve">- </w:t>
                     </w:r>
+                    <w:proofErr w:type="spellStart"/>
                     <w:r>
                       <w:rPr>
                         <w:sz w:val="16"/>
@@ -857,6 +1105,7 @@
                       </w:rPr>
                       <w:t>ociale</w:t>
                     </w:r>
+                    <w:proofErr w:type="spellEnd"/>
                     <w:r>
                       <w:rPr>
                         <w:sz w:val="16"/>
@@ -880,6 +1129,7 @@
                       </w:rPr>
                       <w:t xml:space="preserve">- </w:t>
                     </w:r>
+                    <w:proofErr w:type="spellStart"/>
                     <w:r>
                       <w:rPr>
                         <w:sz w:val="16"/>
@@ -922,6 +1172,7 @@
                       </w:rPr>
                       <w:t>ation</w:t>
                     </w:r>
+                    <w:proofErr w:type="spellEnd"/>
                     <w:r>
                       <w:rPr>
                         <w:sz w:val="16"/>
@@ -1048,24 +1299,46 @@
                         <w:sz w:val="16"/>
                         <w:szCs w:val="16"/>
                       </w:rPr>
-                      <w:t>+ getteurs</w:t>
-                    </w:r>
-                  </w:p>
-                  <w:p>
-                    <w:pPr>
-                      <w:pStyle w:val="Sansinterligne"/>
-                      <w:rPr>
-                        <w:sz w:val="16"/>
-                        <w:szCs w:val="16"/>
-                      </w:rPr>
-                    </w:pPr>
-                    <w:r>
-                      <w:rPr>
-                        <w:sz w:val="16"/>
-                        <w:szCs w:val="16"/>
-                      </w:rPr>
-                      <w:t>+ setteurs</w:t>
-                    </w:r>
+                      <w:t xml:space="preserve">+ </w:t>
+                    </w:r>
+                    <w:proofErr w:type="spellStart"/>
+                    <w:proofErr w:type="gramStart"/>
+                    <w:r>
+                      <w:rPr>
+                        <w:sz w:val="16"/>
+                        <w:szCs w:val="16"/>
+                      </w:rPr>
+                      <w:t>getteurs</w:t>
+                    </w:r>
+                    <w:proofErr w:type="spellEnd"/>
+                    <w:proofErr w:type="gramEnd"/>
+                  </w:p>
+                  <w:p>
+                    <w:pPr>
+                      <w:pStyle w:val="Sansinterligne"/>
+                      <w:rPr>
+                        <w:sz w:val="16"/>
+                        <w:szCs w:val="16"/>
+                      </w:rPr>
+                    </w:pPr>
+                    <w:r>
+                      <w:rPr>
+                        <w:sz w:val="16"/>
+                        <w:szCs w:val="16"/>
+                      </w:rPr>
+                      <w:t xml:space="preserve">+ </w:t>
+                    </w:r>
+                    <w:proofErr w:type="spellStart"/>
+                    <w:proofErr w:type="gramStart"/>
+                    <w:r>
+                      <w:rPr>
+                        <w:sz w:val="16"/>
+                        <w:szCs w:val="16"/>
+                      </w:rPr>
+                      <w:t>setteurs</w:t>
+                    </w:r>
+                    <w:proofErr w:type="spellEnd"/>
+                    <w:proofErr w:type="gramEnd"/>
                   </w:p>
                 </w:txbxContent>
               </v:textbox>
@@ -1106,6 +1379,8 @@
                         <w:szCs w:val="16"/>
                       </w:rPr>
                     </w:pPr>
+                    <w:proofErr w:type="spellStart"/>
+                    <w:proofErr w:type="gramStart"/>
                     <w:r>
                       <w:rPr>
                         <w:sz w:val="16"/>
@@ -1113,6 +1388,8 @@
                       </w:rPr>
                       <w:t>adressePostale</w:t>
                     </w:r>
+                    <w:proofErr w:type="spellEnd"/>
+                    <w:proofErr w:type="gramEnd"/>
                   </w:p>
                   <w:p>
                     <w:pPr>
@@ -1189,7 +1466,15 @@
                         <w:sz w:val="16"/>
                         <w:szCs w:val="16"/>
                       </w:rPr>
-                      <w:t xml:space="preserve"> num</w:t>
+                      <w:t xml:space="preserve"> </w:t>
+                    </w:r>
+                    <w:proofErr w:type="spellStart"/>
+                    <w:r>
+                      <w:rPr>
+                        <w:sz w:val="16"/>
+                        <w:szCs w:val="16"/>
+                      </w:rPr>
+                      <w:t>num</w:t>
                     </w:r>
                     <w:r>
                       <w:rPr>
@@ -1205,6 +1490,7 @@
                       </w:rPr>
                       <w:t>ro</w:t>
                     </w:r>
+                    <w:proofErr w:type="spellEnd"/>
                     <w:r>
                       <w:rPr>
                         <w:sz w:val="16"/>
@@ -1228,6 +1514,7 @@
                       </w:rPr>
                       <w:t xml:space="preserve">- </w:t>
                     </w:r>
+                    <w:proofErr w:type="spellStart"/>
                     <w:r>
                       <w:rPr>
                         <w:sz w:val="16"/>
@@ -1242,12 +1529,20 @@
                       </w:rPr>
                       <w:t>ateOuverture</w:t>
                     </w:r>
-                    <w:r>
-                      <w:rPr>
-                        <w:sz w:val="16"/>
-                        <w:szCs w:val="16"/>
-                      </w:rPr>
-                      <w:t> : string</w:t>
+                    <w:proofErr w:type="spellEnd"/>
+                    <w:r>
+                      <w:rPr>
+                        <w:sz w:val="16"/>
+                        <w:szCs w:val="16"/>
+                      </w:rPr>
+                      <w:t xml:space="preserve"> : </w:t>
+                    </w:r>
+                    <w:r>
+                      <w:rPr>
+                        <w:sz w:val="16"/>
+                        <w:szCs w:val="16"/>
+                      </w:rPr>
+                      <w:t>entier</w:t>
                     </w:r>
                   </w:p>
                   <w:p>
@@ -1300,7 +1595,15 @@
                         <w:sz w:val="16"/>
                         <w:szCs w:val="16"/>
                       </w:rPr>
-                      <w:t>- d</w:t>
+                      <w:t xml:space="preserve">- </w:t>
+                    </w:r>
+                    <w:proofErr w:type="spellStart"/>
+                    <w:r>
+                      <w:rPr>
+                        <w:sz w:val="16"/>
+                        <w:szCs w:val="16"/>
+                      </w:rPr>
+                      <w:t>d</w:t>
                     </w:r>
                     <w:r>
                       <w:rPr>
@@ -1335,7 +1638,15 @@
                         <w:sz w:val="16"/>
                         <w:szCs w:val="16"/>
                       </w:rPr>
-                      <w:t>e : flottant</w:t>
+                      <w:t>e</w:t>
+                    </w:r>
+                    <w:proofErr w:type="spellEnd"/>
+                    <w:r>
+                      <w:rPr>
+                        <w:sz w:val="16"/>
+                        <w:szCs w:val="16"/>
+                      </w:rPr>
+                      <w:t> : flottant</w:t>
                     </w:r>
                   </w:p>
                   <w:p>
@@ -1382,40 +1693,80 @@
                         <w:sz w:val="16"/>
                         <w:szCs w:val="16"/>
                       </w:rPr>
-                      <w:t>+ getteurs</w:t>
-                    </w:r>
-                  </w:p>
-                  <w:p>
-                    <w:pPr>
-                      <w:pStyle w:val="Sansinterligne"/>
-                      <w:rPr>
-                        <w:sz w:val="16"/>
-                        <w:szCs w:val="16"/>
-                      </w:rPr>
-                    </w:pPr>
-                    <w:r>
-                      <w:rPr>
-                        <w:sz w:val="16"/>
-                        <w:szCs w:val="16"/>
-                      </w:rPr>
-                      <w:t>+ setteurs</w:t>
-                    </w:r>
-                  </w:p>
-                  <w:p>
-                    <w:pPr>
-                      <w:pStyle w:val="Sansinterligne"/>
-                      <w:rPr>
-                        <w:sz w:val="16"/>
-                        <w:szCs w:val="16"/>
-                      </w:rPr>
-                    </w:pPr>
-                    <w:r>
-                      <w:rPr>
-                        <w:sz w:val="16"/>
-                        <w:szCs w:val="16"/>
-                      </w:rPr>
-                      <w:t>+ afficherOperations()</w:t>
-                    </w:r>
+                      <w:t xml:space="preserve">+ </w:t>
+                    </w:r>
+                    <w:proofErr w:type="spellStart"/>
+                    <w:proofErr w:type="gramStart"/>
+                    <w:r>
+                      <w:rPr>
+                        <w:sz w:val="16"/>
+                        <w:szCs w:val="16"/>
+                      </w:rPr>
+                      <w:t>getteurs</w:t>
+                    </w:r>
+                    <w:proofErr w:type="spellEnd"/>
+                    <w:proofErr w:type="gramEnd"/>
+                  </w:p>
+                  <w:p>
+                    <w:pPr>
+                      <w:pStyle w:val="Sansinterligne"/>
+                      <w:rPr>
+                        <w:sz w:val="16"/>
+                        <w:szCs w:val="16"/>
+                      </w:rPr>
+                    </w:pPr>
+                    <w:r>
+                      <w:rPr>
+                        <w:sz w:val="16"/>
+                        <w:szCs w:val="16"/>
+                      </w:rPr>
+                      <w:t xml:space="preserve">+ </w:t>
+                    </w:r>
+                    <w:proofErr w:type="spellStart"/>
+                    <w:proofErr w:type="gramStart"/>
+                    <w:r>
+                      <w:rPr>
+                        <w:sz w:val="16"/>
+                        <w:szCs w:val="16"/>
+                      </w:rPr>
+                      <w:t>setteurs</w:t>
+                    </w:r>
+                    <w:proofErr w:type="spellEnd"/>
+                    <w:proofErr w:type="gramEnd"/>
+                  </w:p>
+                  <w:p>
+                    <w:pPr>
+                      <w:pStyle w:val="Sansinterligne"/>
+                      <w:rPr>
+                        <w:sz w:val="16"/>
+                        <w:szCs w:val="16"/>
+                      </w:rPr>
+                    </w:pPr>
+                    <w:r>
+                      <w:rPr>
+                        <w:sz w:val="16"/>
+                        <w:szCs w:val="16"/>
+                      </w:rPr>
+                      <w:t xml:space="preserve">+ </w:t>
+                    </w:r>
+                    <w:proofErr w:type="spellStart"/>
+                    <w:proofErr w:type="gramStart"/>
+                    <w:r>
+                      <w:rPr>
+                        <w:sz w:val="16"/>
+                        <w:szCs w:val="16"/>
+                      </w:rPr>
+                      <w:t>afficherOperations</w:t>
+                    </w:r>
+                    <w:proofErr w:type="spellEnd"/>
+                    <w:r>
+                      <w:rPr>
+                        <w:sz w:val="16"/>
+                        <w:szCs w:val="16"/>
+                      </w:rPr>
+                      <w:t>()</w:t>
+                    </w:r>
+                    <w:proofErr w:type="gramEnd"/>
                   </w:p>
                 </w:txbxContent>
               </v:textbox>
@@ -1434,6 +1785,7 @@
                         <w:szCs w:val="16"/>
                       </w:rPr>
                     </w:pPr>
+                    <w:proofErr w:type="gramStart"/>
                     <w:r>
                       <w:rPr>
                         <w:sz w:val="16"/>
@@ -1441,6 +1793,7 @@
                       </w:rPr>
                       <w:t>comptes</w:t>
                     </w:r>
+                    <w:proofErr w:type="gramEnd"/>
                   </w:p>
                   <w:p>
                     <w:pPr>
@@ -1481,6 +1834,7 @@
                         <w:szCs w:val="16"/>
                       </w:rPr>
                     </w:pPr>
+                    <w:proofErr w:type="spellStart"/>
                     <w:r>
                       <w:rPr>
                         <w:sz w:val="16"/>
@@ -1488,6 +1842,7 @@
                       </w:rPr>
                       <w:t>Operation</w:t>
                     </w:r>
+                    <w:proofErr w:type="spellEnd"/>
                   </w:p>
                 </w:txbxContent>
               </v:textbox>
@@ -1552,7 +1907,39 @@
                         <w:sz w:val="16"/>
                         <w:szCs w:val="16"/>
                       </w:rPr>
-                      <w:t>code : CodeOperation (enum)</w:t>
+                      <w:t xml:space="preserve">code : </w:t>
+                    </w:r>
+                    <w:proofErr w:type="spellStart"/>
+                    <w:r>
+                      <w:rPr>
+                        <w:sz w:val="16"/>
+                        <w:szCs w:val="16"/>
+                      </w:rPr>
+                      <w:t>CodeOperation</w:t>
+                    </w:r>
+                    <w:proofErr w:type="spellEnd"/>
+                    <w:r>
+                      <w:rPr>
+                        <w:sz w:val="16"/>
+                        <w:szCs w:val="16"/>
+                      </w:rPr>
+                      <w:t xml:space="preserve"> (</w:t>
+                    </w:r>
+                    <w:proofErr w:type="spellStart"/>
+                    <w:r>
+                      <w:rPr>
+                        <w:sz w:val="16"/>
+                        <w:szCs w:val="16"/>
+                      </w:rPr>
+                      <w:t>enum</w:t>
+                    </w:r>
+                    <w:proofErr w:type="spellEnd"/>
+                    <w:r>
+                      <w:rPr>
+                        <w:sz w:val="16"/>
+                        <w:szCs w:val="16"/>
+                      </w:rPr>
+                      <w:t>)</w:t>
                     </w:r>
                   </w:p>
                   <w:p>
@@ -1608,6 +1995,7 @@
                       </w:rPr>
                       <w:t xml:space="preserve">+ </w:t>
                     </w:r>
+                    <w:proofErr w:type="spellStart"/>
                     <w:r>
                       <w:rPr>
                         <w:sz w:val="16"/>
@@ -1615,6 +2003,7 @@
                       </w:rPr>
                       <w:t>Operation</w:t>
                     </w:r>
+                    <w:proofErr w:type="spellEnd"/>
                     <w:r>
                       <w:rPr>
                         <w:sz w:val="16"/>
@@ -1622,6 +2011,7 @@
                       </w:rPr>
                       <w:t>/ + ~</w:t>
                     </w:r>
+                    <w:proofErr w:type="spellStart"/>
                     <w:r>
                       <w:rPr>
                         <w:sz w:val="16"/>
@@ -1629,54 +2019,86 @@
                       </w:rPr>
                       <w:t>Operation</w:t>
                     </w:r>
-                  </w:p>
-                  <w:p>
-                    <w:pPr>
-                      <w:pStyle w:val="Sansinterligne"/>
-                      <w:rPr>
-                        <w:sz w:val="16"/>
-                        <w:szCs w:val="16"/>
-                      </w:rPr>
-                    </w:pPr>
-                    <w:r>
-                      <w:rPr>
-                        <w:sz w:val="16"/>
-                        <w:szCs w:val="16"/>
-                      </w:rPr>
-                      <w:t>+ getteurs</w:t>
-                    </w:r>
-                  </w:p>
-                  <w:p>
-                    <w:pPr>
-                      <w:pStyle w:val="Sansinterligne"/>
-                      <w:rPr>
-                        <w:sz w:val="16"/>
-                        <w:szCs w:val="16"/>
-                      </w:rPr>
-                    </w:pPr>
-                    <w:r>
-                      <w:rPr>
-                        <w:sz w:val="16"/>
-                        <w:szCs w:val="16"/>
-                      </w:rPr>
-                      <w:t>+ setteurs</w:t>
-                    </w:r>
-                  </w:p>
-                  <w:p>
-                    <w:pPr>
-                      <w:pStyle w:val="Sansinterligne"/>
-                      <w:rPr>
-                        <w:sz w:val="16"/>
-                        <w:szCs w:val="16"/>
-                      </w:rPr>
-                    </w:pPr>
-                    <w:r>
-                      <w:rPr>
-                        <w:sz w:val="16"/>
-                        <w:szCs w:val="16"/>
-                      </w:rPr>
-                      <w:t>+ afficher()</w:t>
-                    </w:r>
+                    <w:proofErr w:type="spellEnd"/>
+                  </w:p>
+                  <w:p>
+                    <w:pPr>
+                      <w:pStyle w:val="Sansinterligne"/>
+                      <w:rPr>
+                        <w:sz w:val="16"/>
+                        <w:szCs w:val="16"/>
+                      </w:rPr>
+                    </w:pPr>
+                    <w:r>
+                      <w:rPr>
+                        <w:sz w:val="16"/>
+                        <w:szCs w:val="16"/>
+                      </w:rPr>
+                      <w:t xml:space="preserve">+ </w:t>
+                    </w:r>
+                    <w:proofErr w:type="spellStart"/>
+                    <w:proofErr w:type="gramStart"/>
+                    <w:r>
+                      <w:rPr>
+                        <w:sz w:val="16"/>
+                        <w:szCs w:val="16"/>
+                      </w:rPr>
+                      <w:t>getteurs</w:t>
+                    </w:r>
+                    <w:proofErr w:type="spellEnd"/>
+                    <w:proofErr w:type="gramEnd"/>
+                  </w:p>
+                  <w:p>
+                    <w:pPr>
+                      <w:pStyle w:val="Sansinterligne"/>
+                      <w:rPr>
+                        <w:sz w:val="16"/>
+                        <w:szCs w:val="16"/>
+                      </w:rPr>
+                    </w:pPr>
+                    <w:r>
+                      <w:rPr>
+                        <w:sz w:val="16"/>
+                        <w:szCs w:val="16"/>
+                      </w:rPr>
+                      <w:t xml:space="preserve">+ </w:t>
+                    </w:r>
+                    <w:proofErr w:type="spellStart"/>
+                    <w:proofErr w:type="gramStart"/>
+                    <w:r>
+                      <w:rPr>
+                        <w:sz w:val="16"/>
+                        <w:szCs w:val="16"/>
+                      </w:rPr>
+                      <w:t>setteurs</w:t>
+                    </w:r>
+                    <w:proofErr w:type="spellEnd"/>
+                    <w:proofErr w:type="gramEnd"/>
+                  </w:p>
+                  <w:p>
+                    <w:pPr>
+                      <w:pStyle w:val="Sansinterligne"/>
+                      <w:rPr>
+                        <w:sz w:val="16"/>
+                        <w:szCs w:val="16"/>
+                      </w:rPr>
+                    </w:pPr>
+                    <w:r>
+                      <w:rPr>
+                        <w:sz w:val="16"/>
+                        <w:szCs w:val="16"/>
+                      </w:rPr>
+                      <w:t xml:space="preserve">+ </w:t>
+                    </w:r>
+                    <w:proofErr w:type="gramStart"/>
+                    <w:r>
+                      <w:rPr>
+                        <w:sz w:val="16"/>
+                        <w:szCs w:val="16"/>
+                      </w:rPr>
+                      <w:t>afficher()</w:t>
+                    </w:r>
+                    <w:proofErr w:type="gramEnd"/>
                   </w:p>
                 </w:txbxContent>
               </v:textbox>
@@ -1781,26 +2203,89 @@
                     </w:pPr>
                     <w:r>
                       <w:rPr>
-                        <w:b/>
-                        <w:bCs/>
-                        <w:sz w:val="16"/>
-                        <w:szCs w:val="16"/>
-                      </w:rPr>
-                      <w:t>+ l</w:t>
-                    </w:r>
-                    <w:r>
-                      <w:rPr>
-                        <w:b/>
-                        <w:bCs/>
-                        <w:sz w:val="16"/>
-                        <w:szCs w:val="16"/>
-                      </w:rPr>
-                      <w:t>ister</w:t>
-                    </w:r>
-                    <w:r>
-                      <w:rPr>
-                        <w:b/>
-                        <w:bCs/>
+                        <w:bCs/>
+                        <w:sz w:val="16"/>
+                        <w:szCs w:val="16"/>
+                      </w:rPr>
+                      <w:t xml:space="preserve">+ </w:t>
+                    </w:r>
+                    <w:proofErr w:type="spellStart"/>
+                    <w:proofErr w:type="gramStart"/>
+                    <w:r>
+                      <w:rPr>
+                        <w:bCs/>
+                        <w:sz w:val="16"/>
+                        <w:szCs w:val="16"/>
+                      </w:rPr>
+                      <w:t>listerClients</w:t>
+                    </w:r>
+                    <w:proofErr w:type="spellEnd"/>
+                    <w:r>
+                      <w:rPr>
+                        <w:bCs/>
+                        <w:sz w:val="16"/>
+                        <w:szCs w:val="16"/>
+                      </w:rPr>
+                      <w:t>()</w:t>
+                    </w:r>
+                    <w:proofErr w:type="gramEnd"/>
+                  </w:p>
+                  <w:p>
+                    <w:pPr>
+                      <w:pStyle w:val="Sansinterligne"/>
+                      <w:rPr>
+                        <w:sz w:val="16"/>
+                        <w:szCs w:val="16"/>
+                      </w:rPr>
+                    </w:pPr>
+                    <w:r>
+                      <w:rPr>
+                        <w:sz w:val="16"/>
+                        <w:szCs w:val="16"/>
+                      </w:rPr>
+                      <w:t xml:space="preserve">+ </w:t>
+                    </w:r>
+                    <w:proofErr w:type="spellStart"/>
+                    <w:proofErr w:type="gramStart"/>
+                    <w:r>
+                      <w:rPr>
+                        <w:sz w:val="16"/>
+                        <w:szCs w:val="16"/>
+                      </w:rPr>
+                      <w:t>c</w:t>
+                    </w:r>
+                    <w:r>
+                      <w:rPr>
+                        <w:sz w:val="16"/>
+                        <w:szCs w:val="16"/>
+                      </w:rPr>
+                      <w:t>onsulter</w:t>
+                    </w:r>
+                    <w:r>
+                      <w:rPr>
+                        <w:sz w:val="16"/>
+                        <w:szCs w:val="16"/>
+                      </w:rPr>
+                      <w:t>S</w:t>
+                    </w:r>
+                    <w:r>
+                      <w:rPr>
+                        <w:sz w:val="16"/>
+                        <w:szCs w:val="16"/>
+                      </w:rPr>
+                      <w:t>oldes</w:t>
+                    </w:r>
+                    <w:proofErr w:type="spellEnd"/>
+                    <w:r>
+                      <w:rPr>
+                        <w:sz w:val="16"/>
+                        <w:szCs w:val="16"/>
+                      </w:rPr>
+                      <w:t>(</w:t>
+                    </w:r>
+                    <w:proofErr w:type="gramEnd"/>
+                    <w:r>
+                      <w:rPr>
                         <w:sz w:val="16"/>
                         <w:szCs w:val="16"/>
                       </w:rPr>
@@ -1808,89 +2293,204 @@
                     </w:r>
                     <w:r>
                       <w:rPr>
-                        <w:b/>
-                        <w:bCs/>
-                        <w:sz w:val="16"/>
-                        <w:szCs w:val="16"/>
-                      </w:rPr>
-                      <w:t>lients</w:t>
-                    </w:r>
-                    <w:r>
-                      <w:rPr>
-                        <w:b/>
-                        <w:bCs/>
-                        <w:sz w:val="16"/>
-                        <w:szCs w:val="16"/>
-                      </w:rPr>
-                      <w:t>()</w:t>
-                    </w:r>
-                  </w:p>
-                  <w:p>
-                    <w:pPr>
-                      <w:pStyle w:val="Sansinterligne"/>
-                      <w:rPr>
-                        <w:sz w:val="16"/>
-                        <w:szCs w:val="16"/>
-                      </w:rPr>
-                    </w:pPr>
-                    <w:r>
-                      <w:rPr>
-                        <w:sz w:val="16"/>
-                        <w:szCs w:val="16"/>
-                      </w:rPr>
-                      <w:t>+</w:t>
-                    </w:r>
-                    <w:r>
-                      <w:rPr>
-                        <w:sz w:val="16"/>
-                        <w:szCs w:val="16"/>
-                      </w:rPr>
-                      <w:t xml:space="preserve"> </w:t>
-                    </w:r>
-                    <w:r>
-                      <w:rPr>
-                        <w:sz w:val="16"/>
-                        <w:szCs w:val="16"/>
-                      </w:rPr>
-                      <w:t>c</w:t>
-                    </w:r>
-                    <w:r>
-                      <w:rPr>
-                        <w:sz w:val="16"/>
-                        <w:szCs w:val="16"/>
-                      </w:rPr>
-                      <w:t>onsulter</w:t>
-                    </w:r>
-                    <w:r>
-                      <w:rPr>
-                        <w:sz w:val="16"/>
-                        <w:szCs w:val="16"/>
-                      </w:rPr>
-                      <w:t>S</w:t>
-                    </w:r>
-                    <w:r>
-                      <w:rPr>
-                        <w:sz w:val="16"/>
-                        <w:szCs w:val="16"/>
-                      </w:rPr>
-                      <w:t>oldes</w:t>
-                    </w:r>
-                    <w:r>
-                      <w:rPr>
+                        <w:sz w:val="16"/>
+                        <w:szCs w:val="16"/>
+                      </w:rPr>
+                      <w:t>lient</w:t>
+                    </w:r>
+                    <w:r>
+                      <w:rPr>
+                        <w:sz w:val="16"/>
+                        <w:szCs w:val="16"/>
+                      </w:rPr>
+                      <w:t>)</w:t>
+                    </w:r>
+                  </w:p>
+                  <w:p>
+                    <w:pPr>
+                      <w:pStyle w:val="Sansinterligne"/>
+                      <w:rPr>
+                        <w:bCs/>
+                        <w:sz w:val="16"/>
+                        <w:szCs w:val="16"/>
+                      </w:rPr>
+                    </w:pPr>
+                    <w:r>
+                      <w:rPr>
+                        <w:sz w:val="16"/>
+                        <w:szCs w:val="16"/>
+                      </w:rPr>
+                      <w:t xml:space="preserve">+ </w:t>
+                    </w:r>
+                    <w:proofErr w:type="spellStart"/>
+                    <w:proofErr w:type="gramStart"/>
+                    <w:r>
+                      <w:rPr>
+                        <w:sz w:val="16"/>
+                        <w:szCs w:val="16"/>
+                      </w:rPr>
+                      <w:t>a</w:t>
+                    </w:r>
+                    <w:r>
+                      <w:rPr>
+                        <w:bCs/>
+                        <w:sz w:val="16"/>
+                        <w:szCs w:val="16"/>
+                      </w:rPr>
+                      <w:t>jouter</w:t>
+                    </w:r>
+                    <w:r>
+                      <w:rPr>
+                        <w:bCs/>
+                        <w:sz w:val="16"/>
+                        <w:szCs w:val="16"/>
+                      </w:rPr>
+                      <w:t>Client</w:t>
+                    </w:r>
+                    <w:proofErr w:type="spellEnd"/>
+                    <w:r>
+                      <w:rPr>
+                        <w:bCs/>
                         <w:sz w:val="16"/>
                         <w:szCs w:val="16"/>
                       </w:rPr>
                       <w:t>(</w:t>
                     </w:r>
-                    <w:r>
-                      <w:rPr>
-                        <w:sz w:val="16"/>
-                        <w:szCs w:val="16"/>
-                      </w:rPr>
-                      <w:t>client</w:t>
-                    </w:r>
-                    <w:r>
-                      <w:rPr>
+                    <w:proofErr w:type="gramEnd"/>
+                    <w:r>
+                      <w:rPr>
+                        <w:bCs/>
+                        <w:sz w:val="16"/>
+                        <w:szCs w:val="16"/>
+                      </w:rPr>
+                      <w:t>Client)</w:t>
+                    </w:r>
+                  </w:p>
+                  <w:p>
+                    <w:pPr>
+                      <w:pStyle w:val="Sansinterligne"/>
+                      <w:rPr>
+                        <w:bCs/>
+                        <w:sz w:val="16"/>
+                        <w:szCs w:val="16"/>
+                      </w:rPr>
+                    </w:pPr>
+                    <w:r>
+                      <w:rPr>
+                        <w:bCs/>
+                        <w:sz w:val="16"/>
+                        <w:szCs w:val="16"/>
+                      </w:rPr>
+                      <w:t xml:space="preserve">+ </w:t>
+                    </w:r>
+                    <w:proofErr w:type="spellStart"/>
+                    <w:proofErr w:type="gramStart"/>
+                    <w:r>
+                      <w:rPr>
+                        <w:bCs/>
+                        <w:sz w:val="16"/>
+                        <w:szCs w:val="16"/>
+                      </w:rPr>
+                      <w:t>s</w:t>
+                    </w:r>
+                    <w:r>
+                      <w:rPr>
+                        <w:bCs/>
+                        <w:sz w:val="16"/>
+                        <w:szCs w:val="16"/>
+                      </w:rPr>
+                      <w:t>upprime</w:t>
+                    </w:r>
+                    <w:r>
+                      <w:rPr>
+                        <w:bCs/>
+                        <w:sz w:val="16"/>
+                        <w:szCs w:val="16"/>
+                      </w:rPr>
+                      <w:t>rClient</w:t>
+                    </w:r>
+                    <w:proofErr w:type="spellEnd"/>
+                    <w:r>
+                      <w:rPr>
+                        <w:bCs/>
+                        <w:sz w:val="16"/>
+                        <w:szCs w:val="16"/>
+                      </w:rPr>
+                      <w:t>(</w:t>
+                    </w:r>
+                    <w:proofErr w:type="gramEnd"/>
+                    <w:r>
+                      <w:rPr>
+                        <w:bCs/>
+                        <w:sz w:val="16"/>
+                        <w:szCs w:val="16"/>
+                      </w:rPr>
+                      <w:t>Client)</w:t>
+                    </w:r>
+                  </w:p>
+                  <w:p>
+                    <w:pPr>
+                      <w:pStyle w:val="Sansinterligne"/>
+                      <w:rPr>
+                        <w:sz w:val="16"/>
+                        <w:szCs w:val="16"/>
+                      </w:rPr>
+                    </w:pPr>
+                    <w:r>
+                      <w:rPr>
+                        <w:bCs/>
+                        <w:sz w:val="16"/>
+                        <w:szCs w:val="16"/>
+                      </w:rPr>
+                      <w:t xml:space="preserve">+ </w:t>
+                    </w:r>
+                    <w:proofErr w:type="spellStart"/>
+                    <w:proofErr w:type="gramStart"/>
+                    <w:r>
+                      <w:rPr>
+                        <w:bCs/>
+                        <w:sz w:val="16"/>
+                        <w:szCs w:val="16"/>
+                      </w:rPr>
+                      <w:t>m</w:t>
+                    </w:r>
+                    <w:r>
+                      <w:rPr>
+                        <w:bCs/>
+                        <w:sz w:val="16"/>
+                        <w:szCs w:val="16"/>
+                      </w:rPr>
+                      <w:t>odifier</w:t>
+                    </w:r>
+                    <w:r>
+                      <w:rPr>
+                        <w:bCs/>
+                        <w:sz w:val="16"/>
+                        <w:szCs w:val="16"/>
+                      </w:rPr>
+                      <w:t>Client</w:t>
+                    </w:r>
+                    <w:proofErr w:type="spellEnd"/>
+                    <w:r>
+                      <w:rPr>
+                        <w:bCs/>
+                        <w:sz w:val="16"/>
+                        <w:szCs w:val="16"/>
+                      </w:rPr>
+                      <w:t>(</w:t>
+                    </w:r>
+                    <w:proofErr w:type="gramEnd"/>
+                    <w:r>
+                      <w:rPr>
+                        <w:bCs/>
+                        <w:sz w:val="16"/>
+                        <w:szCs w:val="16"/>
+                      </w:rPr>
+                      <w:t>Client</w:t>
+                    </w:r>
+                    <w:r>
+                      <w:rPr>
+                        <w:bCs/>
                         <w:sz w:val="16"/>
                         <w:szCs w:val="16"/>
                       </w:rPr>
@@ -1901,26 +2501,20 @@
                     <w:pPr>
                       <w:pStyle w:val="Sansinterligne"/>
                       <w:rPr>
-                        <w:b/>
-                        <w:bCs/>
-                        <w:sz w:val="16"/>
-                        <w:szCs w:val="16"/>
-                      </w:rPr>
-                    </w:pPr>
-                    <w:r>
-                      <w:rPr>
-                        <w:sz w:val="16"/>
-                        <w:szCs w:val="16"/>
-                      </w:rPr>
-                      <w:t>+</w:t>
-                    </w:r>
-                    <w:r>
-                      <w:rPr>
-                        <w:sz w:val="16"/>
-                        <w:szCs w:val="16"/>
-                      </w:rPr>
-                      <w:t xml:space="preserve"> </w:t>
-                    </w:r>
+                        <w:bCs/>
+                        <w:sz w:val="16"/>
+                        <w:szCs w:val="16"/>
+                      </w:rPr>
+                    </w:pPr>
+                    <w:r>
+                      <w:rPr>
+                        <w:sz w:val="16"/>
+                        <w:szCs w:val="16"/>
+                      </w:rPr>
+                      <w:t xml:space="preserve">+ </w:t>
+                    </w:r>
+                    <w:proofErr w:type="spellStart"/>
+                    <w:proofErr w:type="gramStart"/>
                     <w:r>
                       <w:rPr>
                         <w:sz w:val="16"/>
@@ -1930,7 +2524,6 @@
                     </w:r>
                     <w:r>
                       <w:rPr>
-                        <w:b/>
                         <w:bCs/>
                         <w:sz w:val="16"/>
                         <w:szCs w:val="16"/>
@@ -1939,72 +2532,141 @@
                     </w:r>
                     <w:r>
                       <w:rPr>
-                        <w:b/>
-                        <w:bCs/>
-                        <w:sz w:val="16"/>
-                        <w:szCs w:val="16"/>
-                      </w:rPr>
-                      <w:t>Client(Client)</w:t>
-                    </w:r>
-                  </w:p>
-                  <w:p>
-                    <w:pPr>
-                      <w:pStyle w:val="Sansinterligne"/>
-                      <w:rPr>
-                        <w:b/>
-                        <w:bCs/>
-                        <w:sz w:val="16"/>
-                        <w:szCs w:val="16"/>
-                      </w:rPr>
-                    </w:pPr>
-                    <w:r>
-                      <w:rPr>
-                        <w:b/>
-                        <w:bCs/>
-                        <w:sz w:val="16"/>
-                        <w:szCs w:val="16"/>
-                      </w:rPr>
-                      <w:t>+ s</w:t>
-                    </w:r>
-                    <w:r>
-                      <w:rPr>
-                        <w:b/>
-                        <w:bCs/>
-                        <w:sz w:val="16"/>
-                        <w:szCs w:val="16"/>
-                      </w:rPr>
-                      <w:t>upprime</w:t>
-                    </w:r>
-                    <w:r>
-                      <w:rPr>
-                        <w:b/>
-                        <w:bCs/>
-                        <w:sz w:val="16"/>
-                        <w:szCs w:val="16"/>
-                      </w:rPr>
-                      <w:t>rClient(Client)</w:t>
-                    </w:r>
-                  </w:p>
-                  <w:p>
-                    <w:pPr>
-                      <w:pStyle w:val="Sansinterligne"/>
-                      <w:rPr>
-                        <w:sz w:val="16"/>
-                        <w:szCs w:val="16"/>
-                      </w:rPr>
-                    </w:pPr>
-                    <w:r>
-                      <w:rPr>
-                        <w:b/>
-                        <w:bCs/>
-                        <w:sz w:val="16"/>
-                        <w:szCs w:val="16"/>
-                      </w:rPr>
-                      <w:t>+ m</w:t>
-                    </w:r>
-                    <w:r>
-                      <w:rPr>
-                        <w:b/>
+                        <w:bCs/>
+                        <w:sz w:val="16"/>
+                        <w:szCs w:val="16"/>
+                      </w:rPr>
+                      <w:t>Operation</w:t>
+                    </w:r>
+                    <w:proofErr w:type="spellEnd"/>
+                    <w:r>
+                      <w:rPr>
+                        <w:bCs/>
+                        <w:sz w:val="16"/>
+                        <w:szCs w:val="16"/>
+                      </w:rPr>
+                      <w:t>(</w:t>
+                    </w:r>
+                    <w:proofErr w:type="spellStart"/>
+                    <w:proofErr w:type="gramEnd"/>
+                    <w:r>
+                      <w:rPr>
+                        <w:bCs/>
+                        <w:sz w:val="16"/>
+                        <w:szCs w:val="16"/>
+                      </w:rPr>
+                      <w:t>Operation</w:t>
+                    </w:r>
+                    <w:proofErr w:type="spellEnd"/>
+                    <w:r>
+                      <w:rPr>
+                        <w:bCs/>
+                        <w:sz w:val="16"/>
+                        <w:szCs w:val="16"/>
+                      </w:rPr>
+                      <w:t>)</w:t>
+                    </w:r>
+                  </w:p>
+                  <w:p>
+                    <w:pPr>
+                      <w:pStyle w:val="Sansinterligne"/>
+                      <w:rPr>
+                        <w:bCs/>
+                        <w:sz w:val="16"/>
+                        <w:szCs w:val="16"/>
+                      </w:rPr>
+                    </w:pPr>
+                    <w:r>
+                      <w:rPr>
+                        <w:bCs/>
+                        <w:sz w:val="16"/>
+                        <w:szCs w:val="16"/>
+                      </w:rPr>
+                      <w:t xml:space="preserve">+ </w:t>
+                    </w:r>
+                    <w:proofErr w:type="spellStart"/>
+                    <w:proofErr w:type="gramStart"/>
+                    <w:r>
+                      <w:rPr>
+                        <w:bCs/>
+                        <w:sz w:val="16"/>
+                        <w:szCs w:val="16"/>
+                      </w:rPr>
+                      <w:t>s</w:t>
+                    </w:r>
+                    <w:r>
+                      <w:rPr>
+                        <w:bCs/>
+                        <w:sz w:val="16"/>
+                        <w:szCs w:val="16"/>
+                      </w:rPr>
+                      <w:t>upprimer</w:t>
+                    </w:r>
+                    <w:r>
+                      <w:rPr>
+                        <w:bCs/>
+                        <w:sz w:val="16"/>
+                        <w:szCs w:val="16"/>
+                      </w:rPr>
+                      <w:t>Operation</w:t>
+                    </w:r>
+                    <w:proofErr w:type="spellEnd"/>
+                    <w:r>
+                      <w:rPr>
+                        <w:bCs/>
+                        <w:sz w:val="16"/>
+                        <w:szCs w:val="16"/>
+                      </w:rPr>
+                      <w:t>(</w:t>
+                    </w:r>
+                    <w:proofErr w:type="spellStart"/>
+                    <w:proofErr w:type="gramEnd"/>
+                    <w:r>
+                      <w:rPr>
+                        <w:bCs/>
+                        <w:sz w:val="16"/>
+                        <w:szCs w:val="16"/>
+                      </w:rPr>
+                      <w:t>Operation</w:t>
+                    </w:r>
+                    <w:proofErr w:type="spellEnd"/>
+                    <w:r>
+                      <w:rPr>
+                        <w:bCs/>
+                        <w:sz w:val="16"/>
+                        <w:szCs w:val="16"/>
+                      </w:rPr>
+                      <w:t>)</w:t>
+                    </w:r>
+                  </w:p>
+                  <w:p>
+                    <w:pPr>
+                      <w:pStyle w:val="Sansinterligne"/>
+                      <w:rPr>
+                        <w:sz w:val="16"/>
+                        <w:szCs w:val="16"/>
+                      </w:rPr>
+                    </w:pPr>
+                    <w:r>
+                      <w:rPr>
+                        <w:bCs/>
+                        <w:sz w:val="16"/>
+                        <w:szCs w:val="16"/>
+                      </w:rPr>
+                      <w:t xml:space="preserve">+ </w:t>
+                    </w:r>
+                    <w:proofErr w:type="spellStart"/>
+                    <w:proofErr w:type="gramStart"/>
+                    <w:r>
+                      <w:rPr>
+                        <w:bCs/>
+                        <w:sz w:val="16"/>
+                        <w:szCs w:val="16"/>
+                      </w:rPr>
+                      <w:t>m</w:t>
+                    </w:r>
+                    <w:r>
+                      <w:rPr>
                         <w:bCs/>
                         <w:sz w:val="16"/>
                         <w:szCs w:val="16"/>
@@ -2013,38 +2675,68 @@
                     </w:r>
                     <w:r>
                       <w:rPr>
-                        <w:b/>
-                        <w:bCs/>
-                        <w:sz w:val="16"/>
-                        <w:szCs w:val="16"/>
-                      </w:rPr>
-                      <w:t>Client()</w:t>
-                    </w:r>
-                  </w:p>
-                  <w:p>
-                    <w:pPr>
-                      <w:pStyle w:val="Sansinterligne"/>
-                      <w:rPr>
-                        <w:b/>
-                        <w:bCs/>
-                        <w:sz w:val="16"/>
-                        <w:szCs w:val="16"/>
-                      </w:rPr>
-                    </w:pPr>
-                    <w:r>
-                      <w:rPr>
-                        <w:sz w:val="16"/>
-                        <w:szCs w:val="16"/>
-                      </w:rPr>
-                      <w:t>+</w:t>
-                    </w:r>
-                    <w:r>
-                      <w:rPr>
-                        <w:sz w:val="16"/>
-                        <w:szCs w:val="16"/>
-                      </w:rPr>
-                      <w:t xml:space="preserve"> </w:t>
-                    </w:r>
+                        <w:sz w:val="16"/>
+                        <w:szCs w:val="16"/>
+                      </w:rPr>
+                      <w:t>Op</w:t>
+                    </w:r>
+                    <w:r>
+                      <w:rPr>
+                        <w:sz w:val="16"/>
+                        <w:szCs w:val="16"/>
+                      </w:rPr>
+                      <w:t>e</w:t>
+                    </w:r>
+                    <w:r>
+                      <w:rPr>
+                        <w:sz w:val="16"/>
+                        <w:szCs w:val="16"/>
+                      </w:rPr>
+                      <w:t>ration</w:t>
+                    </w:r>
+                    <w:proofErr w:type="spellEnd"/>
+                    <w:r>
+                      <w:rPr>
+                        <w:sz w:val="16"/>
+                        <w:szCs w:val="16"/>
+                      </w:rPr>
+                      <w:t>(</w:t>
+                    </w:r>
+                    <w:proofErr w:type="spellStart"/>
+                    <w:proofErr w:type="gramEnd"/>
+                    <w:r>
+                      <w:rPr>
+                        <w:sz w:val="16"/>
+                        <w:szCs w:val="16"/>
+                      </w:rPr>
+                      <w:t>Operation</w:t>
+                    </w:r>
+                    <w:proofErr w:type="spellEnd"/>
+                    <w:r>
+                      <w:rPr>
+                        <w:sz w:val="16"/>
+                        <w:szCs w:val="16"/>
+                      </w:rPr>
+                      <w:t>)</w:t>
+                    </w:r>
+                  </w:p>
+                  <w:p>
+                    <w:pPr>
+                      <w:pStyle w:val="Sansinterligne"/>
+                      <w:rPr>
+                        <w:sz w:val="16"/>
+                        <w:szCs w:val="16"/>
+                      </w:rPr>
+                    </w:pPr>
+                    <w:r>
+                      <w:rPr>
+                        <w:sz w:val="16"/>
+                        <w:szCs w:val="16"/>
+                      </w:rPr>
+                      <w:t xml:space="preserve">+ </w:t>
+                    </w:r>
+                    <w:proofErr w:type="spellStart"/>
+                    <w:proofErr w:type="gramStart"/>
                     <w:r>
                       <w:rPr>
                         <w:sz w:val="16"/>
@@ -2054,93 +2746,24 @@
                     </w:r>
                     <w:r>
                       <w:rPr>
-                        <w:b/>
-                        <w:bCs/>
-                        <w:sz w:val="16"/>
-                        <w:szCs w:val="16"/>
-                      </w:rPr>
-                      <w:t>jouter</w:t>
-                    </w:r>
-                    <w:r>
-                      <w:rPr>
-                        <w:b/>
-                        <w:bCs/>
-                        <w:sz w:val="16"/>
-                        <w:szCs w:val="16"/>
-                      </w:rPr>
-                      <w:t>Operation(Operation)</w:t>
-                    </w:r>
-                  </w:p>
-                  <w:p>
-                    <w:pPr>
-                      <w:pStyle w:val="Sansinterligne"/>
-                      <w:rPr>
-                        <w:b/>
-                        <w:bCs/>
-                        <w:sz w:val="16"/>
-                        <w:szCs w:val="16"/>
-                      </w:rPr>
-                    </w:pPr>
-                    <w:r>
-                      <w:rPr>
-                        <w:b/>
-                        <w:bCs/>
-                        <w:sz w:val="16"/>
-                        <w:szCs w:val="16"/>
-                      </w:rPr>
-                      <w:t>+ s</w:t>
-                    </w:r>
-                    <w:r>
-                      <w:rPr>
-                        <w:b/>
-                        <w:bCs/>
-                        <w:sz w:val="16"/>
-                        <w:szCs w:val="16"/>
-                      </w:rPr>
-                      <w:t>upprimer</w:t>
-                    </w:r>
-                    <w:r>
-                      <w:rPr>
-                        <w:b/>
-                        <w:bCs/>
-                        <w:sz w:val="16"/>
-                        <w:szCs w:val="16"/>
-                      </w:rPr>
-                      <w:t>Operation(Operation)</w:t>
-                    </w:r>
-                  </w:p>
-                  <w:p>
-                    <w:pPr>
-                      <w:pStyle w:val="Sansinterligne"/>
-                      <w:rPr>
-                        <w:sz w:val="16"/>
-                        <w:szCs w:val="16"/>
-                      </w:rPr>
-                    </w:pPr>
-                    <w:r>
-                      <w:rPr>
-                        <w:b/>
-                        <w:bCs/>
-                        <w:sz w:val="16"/>
-                        <w:szCs w:val="16"/>
-                      </w:rPr>
-                      <w:t>+ m</w:t>
-                    </w:r>
-                    <w:r>
-                      <w:rPr>
-                        <w:b/>
-                        <w:bCs/>
-                        <w:sz w:val="16"/>
-                        <w:szCs w:val="16"/>
-                      </w:rPr>
-                      <w:t>odifier</w:t>
-                    </w:r>
-                    <w:r>
-                      <w:rPr>
-                        <w:sz w:val="16"/>
-                        <w:szCs w:val="16"/>
-                      </w:rPr>
-                      <w:t>Op</w:t>
+                        <w:sz w:val="16"/>
+                        <w:szCs w:val="16"/>
+                      </w:rPr>
+                      <w:t>fficher</w:t>
+                    </w:r>
+                    <w:r>
+                      <w:rPr>
+                        <w:sz w:val="16"/>
+                        <w:szCs w:val="16"/>
+                      </w:rPr>
+                      <w:t>O</w:t>
+                    </w:r>
+                    <w:r>
+                      <w:rPr>
+                        <w:sz w:val="16"/>
+                        <w:szCs w:val="16"/>
+                      </w:rPr>
+                      <w:t>p</w:t>
                     </w:r>
                     <w:r>
                       <w:rPr>
@@ -2154,65 +2777,64 @@
                         <w:sz w:val="16"/>
                         <w:szCs w:val="16"/>
                       </w:rPr>
-                      <w:t>ration</w:t>
-                    </w:r>
-                    <w:r>
-                      <w:rPr>
-                        <w:sz w:val="16"/>
-                        <w:szCs w:val="16"/>
-                      </w:rPr>
-                      <w:t>(Operation)</w:t>
-                    </w:r>
-                  </w:p>
-                  <w:p>
-                    <w:pPr>
-                      <w:pStyle w:val="Sansinterligne"/>
-                      <w:rPr>
-                        <w:sz w:val="16"/>
-                        <w:szCs w:val="16"/>
-                      </w:rPr>
-                    </w:pPr>
-                    <w:r>
-                      <w:rPr>
-                        <w:sz w:val="16"/>
-                        <w:szCs w:val="16"/>
-                      </w:rPr>
-                      <w:t>+</w:t>
-                    </w:r>
-                    <w:r>
-                      <w:rPr>
-                        <w:sz w:val="16"/>
-                        <w:szCs w:val="16"/>
-                      </w:rPr>
-                      <w:t xml:space="preserve"> </w:t>
-                    </w:r>
-                    <w:r>
-                      <w:rPr>
-                        <w:sz w:val="16"/>
-                        <w:szCs w:val="16"/>
-                      </w:rPr>
-                      <w:t>a</w:t>
-                    </w:r>
-                    <w:r>
-                      <w:rPr>
-                        <w:sz w:val="16"/>
-                        <w:szCs w:val="16"/>
-                      </w:rPr>
-                      <w:t>fficher</w:t>
-                    </w:r>
-                    <w:r>
-                      <w:rPr>
-                        <w:sz w:val="16"/>
-                        <w:szCs w:val="16"/>
-                      </w:rPr>
-                      <w:t>O</w:t>
-                    </w:r>
-                    <w:r>
-                      <w:rPr>
-                        <w:sz w:val="16"/>
-                        <w:szCs w:val="16"/>
-                      </w:rPr>
-                      <w:t>p</w:t>
+                      <w:t>rations</w:t>
+                    </w:r>
+                    <w:proofErr w:type="spellEnd"/>
+                    <w:r>
+                      <w:rPr>
+                        <w:sz w:val="16"/>
+                        <w:szCs w:val="16"/>
+                      </w:rPr>
+                      <w:t>(</w:t>
+                    </w:r>
+                    <w:proofErr w:type="spellStart"/>
+                    <w:proofErr w:type="gramEnd"/>
+                    <w:r>
+                      <w:rPr>
+                        <w:sz w:val="16"/>
+                        <w:szCs w:val="16"/>
+                      </w:rPr>
+                      <w:t>numCompte</w:t>
+                    </w:r>
+                    <w:proofErr w:type="spellEnd"/>
+                    <w:r>
+                      <w:rPr>
+                        <w:sz w:val="16"/>
+                        <w:szCs w:val="16"/>
+                      </w:rPr>
+                      <w:t> : entier)</w:t>
+                    </w:r>
+                  </w:p>
+                  <w:p>
+                    <w:pPr>
+                      <w:pStyle w:val="Sansinterligne"/>
+                      <w:rPr>
+                        <w:sz w:val="16"/>
+                        <w:szCs w:val="16"/>
+                      </w:rPr>
+                    </w:pPr>
+                    <w:r>
+                      <w:rPr>
+                        <w:sz w:val="16"/>
+                        <w:szCs w:val="16"/>
+                      </w:rPr>
+                      <w:t xml:space="preserve">+ </w:t>
+                    </w:r>
+                    <w:proofErr w:type="spellStart"/>
+                    <w:proofErr w:type="gramStart"/>
+                    <w:r>
+                      <w:rPr>
+                        <w:sz w:val="16"/>
+                        <w:szCs w:val="16"/>
+                      </w:rPr>
+                      <w:t>i</w:t>
+                    </w:r>
+                    <w:r>
+                      <w:rPr>
+                        <w:sz w:val="16"/>
+                        <w:szCs w:val="16"/>
+                      </w:rPr>
+                      <w:t>mporterOp</w:t>
                     </w:r>
                     <w:r>
                       <w:rPr>
@@ -2228,63 +2850,37 @@
                       </w:rPr>
                       <w:t>rations</w:t>
                     </w:r>
-                    <w:r>
-                      <w:rPr>
-                        <w:sz w:val="16"/>
-                        <w:szCs w:val="16"/>
-                      </w:rPr>
-                      <w:t>(numCompte : entier)</w:t>
-                    </w:r>
-                  </w:p>
-                  <w:p>
-                    <w:pPr>
-                      <w:pStyle w:val="Sansinterligne"/>
-                      <w:rPr>
-                        <w:sz w:val="16"/>
-                        <w:szCs w:val="16"/>
-                      </w:rPr>
-                    </w:pPr>
-                    <w:r>
-                      <w:rPr>
-                        <w:sz w:val="16"/>
-                        <w:szCs w:val="16"/>
-                      </w:rPr>
-                      <w:t xml:space="preserve">+ </w:t>
-                    </w:r>
-                    <w:r>
-                      <w:rPr>
-                        <w:sz w:val="16"/>
-                        <w:szCs w:val="16"/>
-                      </w:rPr>
-                      <w:t>i</w:t>
-                    </w:r>
-                    <w:r>
-                      <w:rPr>
-                        <w:sz w:val="16"/>
-                        <w:szCs w:val="16"/>
-                      </w:rPr>
-                      <w:t>mporterOp</w:t>
-                    </w:r>
-                    <w:r>
-                      <w:rPr>
-                        <w:sz w:val="16"/>
-                        <w:szCs w:val="16"/>
-                      </w:rPr>
-                      <w:t>e</w:t>
-                    </w:r>
-                    <w:r>
-                      <w:rPr>
-                        <w:sz w:val="16"/>
-                        <w:szCs w:val="16"/>
-                      </w:rPr>
-                      <w:t>rations</w:t>
-                    </w:r>
-                    <w:r>
-                      <w:rPr>
-                        <w:sz w:val="16"/>
-                        <w:szCs w:val="16"/>
-                      </w:rPr>
-                      <w:t>(string cheminFichier)</w:t>
+                    <w:proofErr w:type="spellEnd"/>
+                    <w:r>
+                      <w:rPr>
+                        <w:sz w:val="16"/>
+                        <w:szCs w:val="16"/>
+                      </w:rPr>
+                      <w:t>(</w:t>
+                    </w:r>
+                    <w:proofErr w:type="gramEnd"/>
+                    <w:r>
+                      <w:rPr>
+                        <w:sz w:val="16"/>
+                        <w:szCs w:val="16"/>
+                      </w:rPr>
+                      <w:t xml:space="preserve">string </w:t>
+                    </w:r>
+                    <w:proofErr w:type="spellStart"/>
+                    <w:r>
+                      <w:rPr>
+                        <w:sz w:val="16"/>
+                        <w:szCs w:val="16"/>
+                      </w:rPr>
+                      <w:t>cheminFichier</w:t>
+                    </w:r>
+                    <w:proofErr w:type="spellEnd"/>
+                    <w:r>
+                      <w:rPr>
+                        <w:sz w:val="16"/>
+                        <w:szCs w:val="16"/>
+                      </w:rPr>
+                      <w:t>)</w:t>
                     </w:r>
                   </w:p>
                   <w:p>

</xml_diff>